<commit_message>
updating user requirement document
</commit_message>
<xml_diff>
--- a/Top UK YouTubers Project/assets/USER REQUIREMENT DOCUMENT.docx
+++ b/Top UK YouTubers Project/assets/USER REQUIREMENT DOCUMENT.docx
@@ -26,30 +26,49 @@
         <w:rPr>
           <w:b/>
         </w:rPr>
-        <w:t>TOP CANADA YOUTUBERS 2024 DASHBOARD</w:t>
-      </w:r>
-    </w:p>
-    <w:p/>
-    <w:p>
-      <w:pPr>
-        <w:rPr>
-          <w:b/>
-        </w:rPr>
-      </w:pPr>
-      <w:r>
-        <w:rPr>
-          <w:b/>
-        </w:rPr>
-        <w:t>OBJECTIVE:</w:t>
-      </w:r>
-    </w:p>
-    <w:p>
-      <w:r>
-        <w:t>To find the top performing YouTubers in Canada to form marketing collaborations with my client in 2024.</w:t>
-      </w:r>
+        <w:t xml:space="preserve">TOP </w:t>
+      </w:r>
+      <w:r>
+        <w:rPr>
+          <w:b/>
+        </w:rPr>
+        <w:t>UK</w:t>
+      </w:r>
+      <w:r>
+        <w:rPr>
+          <w:b/>
+        </w:rPr>
+        <w:t xml:space="preserve"> YOUTUBERS 2024 DASHBOARD</w:t>
+      </w:r>
+    </w:p>
+    <w:p>
       <w:bookmarkStart w:id="0" w:name="_GoBack"/>
       <w:bookmarkEnd w:id="0"/>
     </w:p>
+    <w:p>
+      <w:pPr>
+        <w:rPr>
+          <w:b/>
+        </w:rPr>
+      </w:pPr>
+      <w:r>
+        <w:rPr>
+          <w:b/>
+        </w:rPr>
+        <w:t>OBJECTIVE:</w:t>
+      </w:r>
+    </w:p>
+    <w:p>
+      <w:r>
+        <w:t xml:space="preserve">To find the top performing YouTubers in </w:t>
+      </w:r>
+      <w:r>
+        <w:t>UK</w:t>
+      </w:r>
+      <w:r>
+        <w:t xml:space="preserve"> to form marketing collaborations with my client in 2024.</w:t>
+      </w:r>
+    </w:p>
     <w:p/>
     <w:p>
       <w:pPr>
@@ -154,7 +173,13 @@
         </w:numPr>
       </w:pPr>
       <w:r>
-        <w:t>Identify the top YouTubers in Canada to work within 2024</w:t>
+        <w:t xml:space="preserve">Identify the top YouTubers in </w:t>
+      </w:r>
+      <w:r>
+        <w:t>UK</w:t>
+      </w:r>
+      <w:r>
+        <w:t xml:space="preserve"> to work within 2024</w:t>
       </w:r>
     </w:p>
     <w:p>
@@ -166,7 +191,13 @@
         </w:numPr>
       </w:pPr>
       <w:r>
-        <w:t>Identify the top YouTuber in Canada to work with in the future by just adding new data.</w:t>
+        <w:t xml:space="preserve">Identify the top YouTuber in </w:t>
+      </w:r>
+      <w:r>
+        <w:t>UK</w:t>
+      </w:r>
+      <w:r>
+        <w:t xml:space="preserve"> to work with in the future by just adding new data.</w:t>
       </w:r>
     </w:p>
     <w:p>
@@ -230,7 +261,7 @@
         <w:t xml:space="preserve">, I want to identify the top YouTubers in the </w:t>
       </w:r>
       <w:r>
-        <w:t>Canada</w:t>
+        <w:t>UK</w:t>
       </w:r>
       <w:r>
         <w:t xml:space="preserve"> based on subscriber count, </w:t>

</xml_diff>